<commit_message>
Up to date scrum
</commit_message>
<xml_diff>
--- a/Docs/Tester/Daily Scrum Ελεγκτή.docx
+++ b/Docs/Tester/Daily Scrum Ελεγκτή.docx
@@ -52,6 +52,117 @@
           <w:szCs w:val="24"/>
         </w:rPr>
         <w:t>Ελεγκτή</w:t>
+      </w:r>
+    </w:p>
+    <w:p>
+      <w:pPr>
+        <w:rPr>
+          <w:sz w:val="24"/>
+          <w:szCs w:val="24"/>
+        </w:rPr>
+      </w:pPr>
+      <w:r>
+        <w:rPr>
+          <w:sz w:val="24"/>
+          <w:szCs w:val="24"/>
+        </w:rPr>
+        <w:t xml:space="preserve">Άρχισα με την σύνταξη του έγγραφου </w:t>
+      </w:r>
+      <w:r>
+        <w:rPr>
+          <w:sz w:val="24"/>
+          <w:szCs w:val="24"/>
+          <w:lang w:val="en-US"/>
+        </w:rPr>
+        <w:t>test</w:t>
+      </w:r>
+      <w:r>
+        <w:rPr>
+          <w:sz w:val="24"/>
+          <w:szCs w:val="24"/>
+        </w:rPr>
+        <w:t xml:space="preserve"> </w:t>
+      </w:r>
+      <w:r>
+        <w:rPr>
+          <w:sz w:val="24"/>
+          <w:szCs w:val="24"/>
+        </w:rPr>
+        <w:t>κάνοντας μια γενική εισαγωγή όπου ο αναγνώστης, δίνοντας μια πρώτη ματιά μπορεί να γνωρίζει τους τρόπους με τους οποίους έγιναν οι διαδικασίες αυτές, με ποια σειρά και κυρίως ποιες τεχνικές χρησιμοποιήθηκαν για να βγούνε τα συμπεράσματα αυτά εις πέρας.</w:t>
+      </w:r>
+    </w:p>
+    <w:p>
+      <w:pPr>
+        <w:rPr>
+          <w:sz w:val="24"/>
+          <w:szCs w:val="24"/>
+        </w:rPr>
+      </w:pPr>
+      <w:r>
+        <w:rPr>
+          <w:sz w:val="24"/>
+          <w:szCs w:val="24"/>
+        </w:rPr>
+        <w:t xml:space="preserve">Έπειτα της εισαγωγής, γράφτηκαν τα πρώτα </w:t>
+      </w:r>
+      <w:r>
+        <w:rPr>
+          <w:sz w:val="24"/>
+          <w:szCs w:val="24"/>
+          <w:lang w:val="en-US"/>
+        </w:rPr>
+        <w:t>pre</w:t>
+      </w:r>
+      <w:r>
+        <w:rPr>
+          <w:sz w:val="24"/>
+          <w:szCs w:val="24"/>
+        </w:rPr>
+        <w:t>-</w:t>
+      </w:r>
+      <w:r>
+        <w:rPr>
+          <w:sz w:val="24"/>
+          <w:szCs w:val="24"/>
+          <w:lang w:val="en-US"/>
+        </w:rPr>
+        <w:t>tests</w:t>
+      </w:r>
+      <w:r>
+        <w:rPr>
+          <w:sz w:val="24"/>
+          <w:szCs w:val="24"/>
+        </w:rPr>
+        <w:t xml:space="preserve"> όπου με λίγα λόγια ο ελεγκτής εξηγεί το πλάνο των </w:t>
+      </w:r>
+      <w:r>
+        <w:rPr>
+          <w:sz w:val="24"/>
+          <w:szCs w:val="24"/>
+          <w:lang w:val="en-US"/>
+        </w:rPr>
+        <w:t>test</w:t>
+      </w:r>
+      <w:r>
+        <w:rPr>
+          <w:sz w:val="24"/>
+          <w:szCs w:val="24"/>
+        </w:rPr>
+        <w:t xml:space="preserve"> </w:t>
+      </w:r>
+      <w:r>
+        <w:rPr>
+          <w:sz w:val="24"/>
+          <w:szCs w:val="24"/>
+        </w:rPr>
+        <w:t>πριν αυτά πάρουν μέρος</w:t>
+      </w:r>
+      <w:r>
+        <w:rPr>
+          <w:sz w:val="24"/>
+          <w:szCs w:val="24"/>
+        </w:rPr>
+        <w:t xml:space="preserve"> κάνοντας μια μικρή γραπτή εισαγωγή σε αυτά μιλώντας για το τι θα ελεγχτεί και μια πιο παραστατική παρουσίαση μέσω των διαγραμμάτων.</w:t>
       </w:r>
     </w:p>
     <w:p>

</xml_diff>

<commit_message>
Daily scrum και update ημερολογίου (App testing jurnal update coming soon)
</commit_message>
<xml_diff>
--- a/Docs/Tester/Daily Scrum Ελεγκτή.docx
+++ b/Docs/Tester/Daily Scrum Ελεγκτή.docx
@@ -608,6 +608,169 @@
           <w:szCs w:val="24"/>
         </w:rPr>
         <w:t>.</w:t>
+      </w:r>
+    </w:p>
+    <w:p>
+      <w:pPr>
+        <w:rPr>
+          <w:sz w:val="24"/>
+          <w:szCs w:val="24"/>
+        </w:rPr>
+      </w:pPr>
+      <w:r>
+        <w:rPr>
+          <w:sz w:val="24"/>
+          <w:szCs w:val="24"/>
+        </w:rPr>
+        <w:t xml:space="preserve">Αρχίζοντας το δεύτερο μέρος της εφαρμογής το οποίο είναι η υλοποίηση των οθονών παρακολούθησης φαρμάκων και ταξινόμησης αυτών, ξεκίνησε ο σχεδιασμός των </w:t>
+      </w:r>
+      <w:r>
+        <w:rPr>
+          <w:sz w:val="24"/>
+          <w:szCs w:val="24"/>
+          <w:lang w:val="en-US"/>
+        </w:rPr>
+        <w:t>test</w:t>
+      </w:r>
+      <w:r>
+        <w:rPr>
+          <w:sz w:val="24"/>
+          <w:szCs w:val="24"/>
+        </w:rPr>
+        <w:t xml:space="preserve"> </w:t>
+      </w:r>
+      <w:r>
+        <w:rPr>
+          <w:sz w:val="24"/>
+          <w:szCs w:val="24"/>
+        </w:rPr>
+        <w:t xml:space="preserve">για το τι θα δοκιμαστεί και με ποιόν τρόπο όπως και με το προηγούμενο </w:t>
+      </w:r>
+      <w:r>
+        <w:rPr>
+          <w:sz w:val="24"/>
+          <w:szCs w:val="24"/>
+          <w:lang w:val="en-US"/>
+        </w:rPr>
+        <w:t>sprint</w:t>
+      </w:r>
+      <w:r>
+        <w:rPr>
+          <w:sz w:val="24"/>
+          <w:szCs w:val="24"/>
+        </w:rPr>
+        <w:t xml:space="preserve"> </w:t>
+      </w:r>
+      <w:r>
+        <w:rPr>
+          <w:sz w:val="24"/>
+          <w:szCs w:val="24"/>
+        </w:rPr>
+        <w:t xml:space="preserve">όπου έγινε ανάλυση του </w:t>
+      </w:r>
+      <w:r>
+        <w:rPr>
+          <w:sz w:val="24"/>
+          <w:szCs w:val="24"/>
+          <w:lang w:val="en-US"/>
+        </w:rPr>
+        <w:t>Log</w:t>
+      </w:r>
+      <w:r>
+        <w:rPr>
+          <w:sz w:val="24"/>
+          <w:szCs w:val="24"/>
+        </w:rPr>
+        <w:t xml:space="preserve"> </w:t>
+      </w:r>
+      <w:r>
+        <w:rPr>
+          <w:sz w:val="24"/>
+          <w:szCs w:val="24"/>
+          <w:lang w:val="en-US"/>
+        </w:rPr>
+        <w:t>In</w:t>
+      </w:r>
+      <w:r>
+        <w:rPr>
+          <w:sz w:val="24"/>
+          <w:szCs w:val="24"/>
+        </w:rPr>
+        <w:t xml:space="preserve"> </w:t>
+      </w:r>
+      <w:r>
+        <w:rPr>
+          <w:sz w:val="24"/>
+          <w:szCs w:val="24"/>
+          <w:lang w:val="en-US"/>
+        </w:rPr>
+        <w:t>screen</w:t>
+      </w:r>
+      <w:r>
+        <w:rPr>
+          <w:sz w:val="24"/>
+          <w:szCs w:val="24"/>
+        </w:rPr>
+        <w:t xml:space="preserve">. Αυτή την φορά οι διαφορές μεταξύ των δύο </w:t>
+      </w:r>
+      <w:r>
+        <w:rPr>
+          <w:sz w:val="24"/>
+          <w:szCs w:val="24"/>
+          <w:lang w:val="en-US"/>
+        </w:rPr>
+        <w:t>test</w:t>
+      </w:r>
+      <w:r>
+        <w:rPr>
+          <w:sz w:val="24"/>
+          <w:szCs w:val="24"/>
+        </w:rPr>
+        <w:t xml:space="preserve"> </w:t>
+      </w:r>
+      <w:r>
+        <w:rPr>
+          <w:sz w:val="24"/>
+          <w:szCs w:val="24"/>
+        </w:rPr>
+        <w:t xml:space="preserve">είναι ότι αυτή την φορά θα γίνει χρήση του συστήματος κλειστού κουτιού καθώς το </w:t>
+      </w:r>
+      <w:r>
+        <w:rPr>
+          <w:sz w:val="24"/>
+          <w:szCs w:val="24"/>
+          <w:lang w:val="en-US"/>
+        </w:rPr>
+        <w:t>front</w:t>
+      </w:r>
+      <w:r>
+        <w:rPr>
+          <w:sz w:val="24"/>
+          <w:szCs w:val="24"/>
+        </w:rPr>
+        <w:t>-</w:t>
+      </w:r>
+      <w:r>
+        <w:rPr>
+          <w:sz w:val="24"/>
+          <w:szCs w:val="24"/>
+          <w:lang w:val="en-US"/>
+        </w:rPr>
+        <w:t>end</w:t>
+      </w:r>
+      <w:r>
+        <w:rPr>
+          <w:sz w:val="24"/>
+          <w:szCs w:val="24"/>
+        </w:rPr>
+        <w:t xml:space="preserve"> </w:t>
+      </w:r>
+      <w:r>
+        <w:rPr>
+          <w:sz w:val="24"/>
+          <w:szCs w:val="24"/>
+        </w:rPr>
+        <w:t>είναι έτοιμο.</w:t>
       </w:r>
     </w:p>
     <w:sectPr>

</xml_diff>

<commit_message>
Scrum update and (very) early 2nd phase Ui tests.
</commit_message>
<xml_diff>
--- a/Docs/Tester/Daily Scrum Ελεγκτή.docx
+++ b/Docs/Tester/Daily Scrum Ελεγκτή.docx
@@ -771,6 +771,111 @@
           <w:szCs w:val="24"/>
         </w:rPr>
         <w:t>είναι έτοιμο.</w:t>
+      </w:r>
+    </w:p>
+    <w:p>
+      <w:pPr>
+        <w:rPr>
+          <w:sz w:val="24"/>
+          <w:szCs w:val="24"/>
+        </w:rPr>
+      </w:pPr>
+      <w:r>
+        <w:rPr>
+          <w:sz w:val="24"/>
+          <w:szCs w:val="24"/>
+        </w:rPr>
+        <w:t xml:space="preserve">Μετά την ετοιμασία των σχεδίων </w:t>
+      </w:r>
+      <w:r>
+        <w:rPr>
+          <w:sz w:val="24"/>
+          <w:szCs w:val="24"/>
+          <w:lang w:val="en-US"/>
+        </w:rPr>
+        <w:t>test</w:t>
+      </w:r>
+      <w:r>
+        <w:rPr>
+          <w:sz w:val="24"/>
+          <w:szCs w:val="24"/>
+        </w:rPr>
+        <w:t xml:space="preserve"> </w:t>
+      </w:r>
+      <w:r>
+        <w:rPr>
+          <w:sz w:val="24"/>
+          <w:szCs w:val="24"/>
+        </w:rPr>
+        <w:t xml:space="preserve">δεύτερης φάσης άρχισε και η σύνταξη των </w:t>
+      </w:r>
+      <w:r>
+        <w:rPr>
+          <w:sz w:val="24"/>
+          <w:szCs w:val="24"/>
+          <w:lang w:val="en-US"/>
+        </w:rPr>
+        <w:t>test</w:t>
+      </w:r>
+      <w:r>
+        <w:rPr>
+          <w:sz w:val="24"/>
+          <w:szCs w:val="24"/>
+        </w:rPr>
+        <w:t xml:space="preserve"> </w:t>
+      </w:r>
+      <w:r>
+        <w:rPr>
+          <w:sz w:val="24"/>
+          <w:szCs w:val="24"/>
+        </w:rPr>
+        <w:t xml:space="preserve">για το παρουσιαστικό της εφαρμογής, κοινός , η σύνταξη του </w:t>
+      </w:r>
+      <w:proofErr w:type="spellStart"/>
+      <w:r>
+        <w:rPr>
+          <w:sz w:val="24"/>
+          <w:szCs w:val="24"/>
+          <w:lang w:val="en-US"/>
+        </w:rPr>
+        <w:t>Ui</w:t>
+      </w:r>
+      <w:proofErr w:type="spellEnd"/>
+      <w:r>
+        <w:rPr>
+          <w:sz w:val="24"/>
+          <w:szCs w:val="24"/>
+        </w:rPr>
+        <w:t xml:space="preserve"> </w:t>
+      </w:r>
+      <w:r>
+        <w:rPr>
+          <w:sz w:val="24"/>
+          <w:szCs w:val="24"/>
+          <w:lang w:val="en-US"/>
+        </w:rPr>
+        <w:t>testing</w:t>
+      </w:r>
+      <w:r>
+        <w:rPr>
+          <w:sz w:val="24"/>
+          <w:szCs w:val="24"/>
+        </w:rPr>
+        <w:t xml:space="preserve"> </w:t>
+      </w:r>
+      <w:r>
+        <w:rPr>
+          <w:sz w:val="24"/>
+          <w:szCs w:val="24"/>
+        </w:rPr>
+        <w:t>δεύτερης φάσης</w:t>
+      </w:r>
+      <w:r>
+        <w:rPr>
+          <w:sz w:val="24"/>
+          <w:szCs w:val="24"/>
+        </w:rPr>
+        <w:t>.</w:t>
       </w:r>
     </w:p>
     <w:sectPr>

</xml_diff>